<commit_message>
신호림 - Requirement List 수정 완료
</commit_message>
<xml_diff>
--- a/requirement_list.docx
+++ b/requirement_list.docx
@@ -10,17 +10,173 @@
         <w:rPr>
           <w:rFonts w:hint="eastAsia"/>
         </w:rPr>
+        <w:t>팀</w:t>
+      </w:r>
+      <w:r>
+        <w:t xml:space="preserve"> 코드: 52841</w:t>
+      </w:r>
+    </w:p>
+    <w:p>
+      <w:pPr>
+        <w:ind w:firstLineChars="100" w:firstLine="220"/>
+      </w:pPr>
+      <w:r>
+        <w:t>[</w:t>
+      </w:r>
+      <w:proofErr w:type="spellStart"/>
+      <w:r>
+        <w:t>Usecase</w:t>
+      </w:r>
+      <w:proofErr w:type="spellEnd"/>
+      <w:r>
+        <w:t xml:space="preserve">를 분배하여 각자 자기가 맡은 부분의 requirement list, </w:t>
+      </w:r>
+      <w:proofErr w:type="spellStart"/>
+      <w:r>
+        <w:t>usecase</w:t>
+      </w:r>
+      <w:proofErr w:type="spellEnd"/>
+      <w:r>
+        <w:t xml:space="preserve"> diagram, </w:t>
+      </w:r>
+      <w:proofErr w:type="spellStart"/>
+      <w:r>
+        <w:t>usecase</w:t>
+      </w:r>
+      <w:proofErr w:type="spellEnd"/>
+      <w:r>
+        <w:t xml:space="preserve"> description을 작성]</w:t>
+      </w:r>
+    </w:p>
+    <w:p>
+      <w:pPr>
+        <w:ind w:firstLineChars="100" w:firstLine="220"/>
+      </w:pPr>
+      <w:r>
+        <w:rPr>
+          <w:rFonts w:hint="eastAsia"/>
+        </w:rPr>
+        <w:t>신호림</w:t>
+      </w:r>
+      <w:r>
+        <w:t xml:space="preserve">: </w:t>
+      </w:r>
+      <w:proofErr w:type="spellStart"/>
+      <w:r>
+        <w:t>usecase</w:t>
+      </w:r>
+      <w:proofErr w:type="spellEnd"/>
+      <w:r>
+        <w:t>[회원 가입 기능, 회원 탈퇴 기능, 로그인/로그아웃 기능, 통계 기능], 최종 requirement list 검수</w:t>
+      </w:r>
+    </w:p>
+    <w:p>
+      <w:pPr>
+        <w:ind w:firstLineChars="100" w:firstLine="220"/>
+      </w:pPr>
+      <w:r>
+        <w:rPr>
+          <w:rFonts w:hint="eastAsia"/>
+        </w:rPr>
+        <w:t>정윤지</w:t>
+      </w:r>
+      <w:r>
+        <w:t xml:space="preserve">: </w:t>
+      </w:r>
+      <w:proofErr w:type="spellStart"/>
+      <w:r>
+        <w:t>usecase</w:t>
+      </w:r>
+      <w:proofErr w:type="spellEnd"/>
+      <w:r>
+        <w:t xml:space="preserve">[대여소 등록/조회/삭제 기능, 자전거 등록/조회/삭제 기능, 대여소 검색 기능], 최종 </w:t>
+      </w:r>
+      <w:proofErr w:type="spellStart"/>
+      <w:r>
+        <w:t>usecase</w:t>
+      </w:r>
+      <w:proofErr w:type="spellEnd"/>
+      <w:r>
+        <w:t xml:space="preserve"> description 검수</w:t>
+      </w:r>
+    </w:p>
+    <w:p>
+      <w:pPr>
+        <w:ind w:firstLineChars="100" w:firstLine="220"/>
+      </w:pPr>
+      <w:r>
+        <w:rPr>
+          <w:rFonts w:hint="eastAsia"/>
+        </w:rPr>
+        <w:t>김하연</w:t>
+      </w:r>
+      <w:r>
+        <w:t xml:space="preserve">: </w:t>
+      </w:r>
+      <w:proofErr w:type="spellStart"/>
+      <w:r>
+        <w:t>usecase</w:t>
+      </w:r>
+      <w:proofErr w:type="spellEnd"/>
+      <w:r>
+        <w:t>[상세정보 조회 및 자전거 즉시대여/예약대기 기능, 자전거 대여 정보 조회, 자전거 예약대기 정보 조회/취소], 전체 역할 정리</w:t>
+      </w:r>
+    </w:p>
+    <w:p>
+      <w:pPr>
+        <w:ind w:firstLineChars="100" w:firstLine="220"/>
+      </w:pPr>
+      <w:proofErr w:type="spellStart"/>
+      <w:r>
+        <w:rPr>
+          <w:rFonts w:hint="eastAsia"/>
+        </w:rPr>
+        <w:t>정우현</w:t>
+      </w:r>
+      <w:proofErr w:type="spellEnd"/>
+      <w:r>
+        <w:t xml:space="preserve">: </w:t>
+      </w:r>
+      <w:proofErr w:type="spellStart"/>
+      <w:r>
+        <w:t>usecase</w:t>
+      </w:r>
+      <w:proofErr w:type="spellEnd"/>
+      <w:r>
+        <w:t xml:space="preserve">[자전거 반납 및 식당 예약 서비스 연계 기능, 결제 및 요금 조회 기능, 이용 내역 조회/삭제 기능], </w:t>
+      </w:r>
+      <w:proofErr w:type="spellStart"/>
+      <w:r>
+        <w:t>github</w:t>
+      </w:r>
+      <w:proofErr w:type="spellEnd"/>
+      <w:r>
+        <w:t xml:space="preserve"> repository 생성, Q&amp;A 전체 재확인, commit log 추출</w:t>
+      </w:r>
+    </w:p>
+    <w:p>
+      <w:pPr>
+        <w:ind w:firstLineChars="100" w:firstLine="220"/>
+      </w:pPr>
+    </w:p>
+    <w:p>
+      <w:pPr>
+        <w:ind w:firstLineChars="100" w:firstLine="220"/>
+      </w:pPr>
+      <w:r>
+        <w:rPr>
+          <w:rFonts w:hint="eastAsia"/>
+        </w:rPr>
         <w:t>1) Requirement List</w:t>
       </w:r>
     </w:p>
     <w:tbl>
       <w:tblPr>
         <w:tblStyle w:val="aa"/>
-        <w:tblW w:w="9016" w:type="dxa"/>
+        <w:tblW w:w="7730" w:type="dxa"/>
         <w:tblLook w:val="04A0" w:firstRow="1" w:lastRow="0" w:firstColumn="1" w:lastColumn="0" w:noHBand="0" w:noVBand="1"/>
       </w:tblPr>
       <w:tblGrid>
-        <w:gridCol w:w="1286"/>
         <w:gridCol w:w="615"/>
         <w:gridCol w:w="5855"/>
         <w:gridCol w:w="1260"/>
@@ -31,31 +187,67 @@
         </w:trPr>
         <w:tc>
           <w:tcPr>
-            <w:tcW w:w="1286" w:type="dxa"/>
-            <w:vMerge w:val="restart"/>
-          </w:tcPr>
-          <w:p>
-            <w:pPr>
-              <w:jc w:val="center"/>
-            </w:pPr>
-          </w:p>
-          <w:p>
-            <w:pPr>
-              <w:jc w:val="center"/>
-            </w:pPr>
-          </w:p>
-          <w:p>
-            <w:pPr>
-              <w:jc w:val="center"/>
-            </w:pPr>
-            <w:r>
-              <w:rPr>
-                <w:rFonts w:hint="eastAsia"/>
-              </w:rPr>
-              <w:t>functional</w:t>
-            </w:r>
-          </w:p>
-        </w:tc>
+            <w:tcW w:w="615" w:type="dxa"/>
+          </w:tcPr>
+          <w:p>
+            <w:pPr>
+              <w:rPr>
+                <w:rFonts w:hint="eastAsia"/>
+              </w:rPr>
+            </w:pPr>
+            <w:r>
+              <w:rPr>
+                <w:rFonts w:hint="eastAsia"/>
+              </w:rPr>
+              <w:t>No.</w:t>
+            </w:r>
+          </w:p>
+        </w:tc>
+        <w:tc>
+          <w:tcPr>
+            <w:tcW w:w="5855" w:type="dxa"/>
+          </w:tcPr>
+          <w:p>
+            <w:pPr>
+              <w:rPr>
+                <w:rFonts w:hint="eastAsia"/>
+                <w:szCs w:val="22"/>
+              </w:rPr>
+            </w:pPr>
+            <w:r>
+              <w:rPr>
+                <w:rFonts w:hint="eastAsia"/>
+                <w:szCs w:val="22"/>
+              </w:rPr>
+              <w:t>Requirement</w:t>
+            </w:r>
+          </w:p>
+        </w:tc>
+        <w:tc>
+          <w:tcPr>
+            <w:tcW w:w="1260" w:type="dxa"/>
+          </w:tcPr>
+          <w:p>
+            <w:pPr>
+              <w:rPr>
+                <w:rFonts w:hint="eastAsia"/>
+                <w:szCs w:val="22"/>
+              </w:rPr>
+            </w:pPr>
+            <w:r>
+              <w:rPr>
+                <w:rFonts w:hint="eastAsia"/>
+                <w:szCs w:val="22"/>
+              </w:rPr>
+              <w:t>Use Case</w:t>
+            </w:r>
+          </w:p>
+        </w:tc>
+      </w:tr>
+      <w:tr>
+        <w:trPr>
+          <w:trHeight w:val="867"/>
+        </w:trPr>
         <w:tc>
           <w:tcPr>
             <w:tcW w:w="615" w:type="dxa"/>
@@ -150,17 +342,6 @@
         </w:trPr>
         <w:tc>
           <w:tcPr>
-            <w:tcW w:w="1286" w:type="dxa"/>
-            <w:vMerge/>
-          </w:tcPr>
-          <w:p>
-            <w:pPr>
-              <w:jc w:val="center"/>
-            </w:pPr>
-          </w:p>
-        </w:tc>
-        <w:tc>
-          <w:tcPr>
             <w:tcW w:w="615" w:type="dxa"/>
           </w:tcPr>
           <w:p>
@@ -221,17 +402,6 @@
         </w:trPr>
         <w:tc>
           <w:tcPr>
-            <w:tcW w:w="1286" w:type="dxa"/>
-            <w:vMerge/>
-          </w:tcPr>
-          <w:p>
-            <w:pPr>
-              <w:jc w:val="center"/>
-            </w:pPr>
-          </w:p>
-        </w:tc>
-        <w:tc>
-          <w:tcPr>
             <w:tcW w:w="615" w:type="dxa"/>
           </w:tcPr>
           <w:p>
@@ -292,17 +462,6 @@
         </w:trPr>
         <w:tc>
           <w:tcPr>
-            <w:tcW w:w="1286" w:type="dxa"/>
-            <w:vMerge/>
-          </w:tcPr>
-          <w:p>
-            <w:pPr>
-              <w:jc w:val="center"/>
-            </w:pPr>
-          </w:p>
-        </w:tc>
-        <w:tc>
-          <w:tcPr>
             <w:tcW w:w="615" w:type="dxa"/>
           </w:tcPr>
           <w:p>
@@ -363,17 +522,6 @@
         </w:trPr>
         <w:tc>
           <w:tcPr>
-            <w:tcW w:w="1286" w:type="dxa"/>
-            <w:vMerge/>
-          </w:tcPr>
-          <w:p>
-            <w:pPr>
-              <w:jc w:val="center"/>
-            </w:pPr>
-          </w:p>
-        </w:tc>
-        <w:tc>
-          <w:tcPr>
             <w:tcW w:w="615" w:type="dxa"/>
           </w:tcPr>
           <w:p>
@@ -398,41 +546,10 @@
             </w:pPr>
             <w:r>
               <w:rPr>
-                <w:rFonts w:hint="eastAsia"/>
-                <w:sz w:val="16"/>
-                <w:szCs w:val="16"/>
-              </w:rPr>
-              <w:t>관리자는 자전거의 대여 정보를 반납 시간 기준 최근순</w:t>
-            </w:r>
-            <w:r>
-              <w:rPr>
-                <w:sz w:val="16"/>
-                <w:szCs w:val="16"/>
-              </w:rPr>
-              <w:t>으로</w:t>
-            </w:r>
-            <w:r>
-              <w:rPr>
-                <w:rFonts w:hint="eastAsia"/>
-                <w:sz w:val="16"/>
-                <w:szCs w:val="16"/>
-              </w:rPr>
-              <w:t xml:space="preserve"> </w:t>
-            </w:r>
-            <w:r>
-              <w:rPr>
-                <w:sz w:val="16"/>
-                <w:szCs w:val="16"/>
-              </w:rPr>
-              <w:t>조회할</w:t>
-            </w:r>
-            <w:r>
-              <w:rPr>
-                <w:rFonts w:hint="eastAsia"/>
-                <w:sz w:val="16"/>
-                <w:szCs w:val="16"/>
-              </w:rPr>
-              <w:t xml:space="preserve"> 수 있다. 그리고 원하는 경우, 지역별 기준으로 정렬해서도 조회할 수 있다. 최근 1주일, 1개월, 1년 단위의 대여 금액과 대여 횟수를 조회할 수 있다.</w:t>
+                <w:sz w:val="16"/>
+                <w:szCs w:val="16"/>
+              </w:rPr>
+              <w:t xml:space="preserve">관리자는 대여소 정보를 등록할 수 있다. 등록 시 대여소 이름, 위치(도시, 주소), 자전거 보관 가능 수량, 운영 시간 등을 입력한다. </w:t>
             </w:r>
           </w:p>
         </w:tc>
@@ -449,11 +566,10 @@
             </w:pPr>
             <w:r>
               <w:rPr>
-                <w:rFonts w:hint="eastAsia"/>
-                <w:sz w:val="16"/>
-                <w:szCs w:val="16"/>
-              </w:rPr>
-              <w:t>대여 정보 조회</w:t>
+                <w:sz w:val="16"/>
+                <w:szCs w:val="16"/>
+              </w:rPr>
+              <w:t>대여소 등록</w:t>
             </w:r>
           </w:p>
         </w:tc>
@@ -464,17 +580,6 @@
         </w:trPr>
         <w:tc>
           <w:tcPr>
-            <w:tcW w:w="1286" w:type="dxa"/>
-            <w:vMerge/>
-          </w:tcPr>
-          <w:p>
-            <w:pPr>
-              <w:jc w:val="center"/>
-            </w:pPr>
-          </w:p>
-        </w:tc>
-        <w:tc>
-          <w:tcPr>
             <w:tcW w:w="615" w:type="dxa"/>
           </w:tcPr>
           <w:p>
@@ -499,43 +604,25 @@
             </w:pPr>
             <w:r>
               <w:rPr>
-                <w:rFonts w:hint="eastAsia"/>
-                <w:sz w:val="16"/>
-                <w:szCs w:val="16"/>
-              </w:rPr>
-              <w:t xml:space="preserve">회원은 검색된 대여소 리스트 화면에서 특정 대여소를 선택하면 상세정보화면을 볼 수 있다. </w:t>
-            </w:r>
-          </w:p>
-          <w:p>
-            <w:pPr>
-              <w:rPr>
-                <w:sz w:val="16"/>
-                <w:szCs w:val="16"/>
-              </w:rPr>
-            </w:pPr>
-            <w:r>
-              <w:rPr>
-                <w:rFonts w:hint="eastAsia"/>
-                <w:sz w:val="16"/>
-                <w:szCs w:val="16"/>
-              </w:rPr>
-              <w:t>회원은 현재 자전거가 남아있는 경우에 즉시 대여가 가능하다.</w:t>
-            </w:r>
-          </w:p>
-          <w:p>
-            <w:pPr>
-              <w:rPr>
-                <w:sz w:val="16"/>
-                <w:szCs w:val="16"/>
-              </w:rPr>
-            </w:pPr>
-            <w:r>
-              <w:rPr>
-                <w:rFonts w:hint="eastAsia"/>
-                <w:sz w:val="16"/>
-                <w:szCs w:val="16"/>
-              </w:rPr>
-              <w:t>회원은 대여소 상세정보 화면에서 대여할 수 있는 자전거가 없는 경우에 예약대기를 신청할 수 있다.</w:t>
+                <w:sz w:val="16"/>
+                <w:szCs w:val="16"/>
+              </w:rPr>
+              <w:t>관리자는 등록된 대여소 리스트를 조회할 수 있다.</w:t>
+            </w:r>
+          </w:p>
+          <w:p>
+            <w:pPr>
+              <w:rPr>
+                <w:sz w:val="16"/>
+                <w:szCs w:val="16"/>
+              </w:rPr>
+            </w:pPr>
+            <w:r>
+              <w:rPr>
+                <w:sz w:val="16"/>
+                <w:szCs w:val="16"/>
+              </w:rPr>
+              <w:t>대여소 리스트 조회 화면에서 특정 대여소 항목을 선택하여 삭제할 수 있다.</w:t>
             </w:r>
           </w:p>
         </w:tc>
@@ -552,11 +639,10 @@
             </w:pPr>
             <w:r>
               <w:rPr>
-                <w:rFonts w:hint="eastAsia"/>
-                <w:sz w:val="16"/>
-                <w:szCs w:val="16"/>
-              </w:rPr>
-              <w:t>대여소 상세정보 출력</w:t>
+                <w:sz w:val="16"/>
+                <w:szCs w:val="16"/>
+              </w:rPr>
+              <w:t>대여소 리스트 조회</w:t>
             </w:r>
           </w:p>
         </w:tc>
@@ -567,17 +653,6 @@
         </w:trPr>
         <w:tc>
           <w:tcPr>
-            <w:tcW w:w="1286" w:type="dxa"/>
-            <w:vMerge/>
-          </w:tcPr>
-          <w:p>
-            <w:pPr>
-              <w:jc w:val="center"/>
-            </w:pPr>
-          </w:p>
-        </w:tc>
-        <w:tc>
-          <w:tcPr>
             <w:tcW w:w="615" w:type="dxa"/>
           </w:tcPr>
           <w:p>
@@ -599,27 +674,10 @@
             </w:pPr>
             <w:r>
               <w:rPr>
-                <w:rFonts w:hint="eastAsia"/>
-                <w:sz w:val="16"/>
-                <w:szCs w:val="16"/>
-              </w:rPr>
-              <w:t>요금 조회 화면에서는 대여 시간 및 요금을 볼 수 있다.</w:t>
-            </w:r>
-          </w:p>
-          <w:p>
-            <w:pPr>
-              <w:rPr>
-                <w:sz w:val="16"/>
-                <w:szCs w:val="16"/>
-              </w:rPr>
-            </w:pPr>
-            <w:r>
-              <w:rPr>
-                <w:rFonts w:hint="eastAsia"/>
-                <w:sz w:val="16"/>
-                <w:szCs w:val="16"/>
-              </w:rPr>
-              <w:t>원하는 경우 사용자 위치 정보를 기반으로 근처 식당을 추천 받아서 예약할 수 있는 외부 서비스와 연결된다.</w:t>
+                <w:sz w:val="16"/>
+                <w:szCs w:val="16"/>
+              </w:rPr>
+              <w:t>선택된 대여소 항목에 대한 상세 내용을 볼 수 있다.</w:t>
             </w:r>
           </w:p>
         </w:tc>
@@ -636,19 +694,10 @@
             </w:pPr>
             <w:r>
               <w:rPr>
-                <w:rFonts w:hint="eastAsia"/>
-                <w:sz w:val="16"/>
-                <w:szCs w:val="16"/>
-              </w:rPr>
-              <w:t>요금 조회</w:t>
-            </w:r>
-            <w:r>
-              <w:rPr>
-                <w:rFonts w:hint="eastAsia"/>
-                <w:sz w:val="16"/>
-                <w:szCs w:val="16"/>
-              </w:rPr>
-              <w:t xml:space="preserve"> </w:t>
+                <w:sz w:val="16"/>
+                <w:szCs w:val="16"/>
+              </w:rPr>
+              <w:t>대여소 상세내용 조회</w:t>
             </w:r>
           </w:p>
         </w:tc>
@@ -659,21 +708,11 @@
         </w:trPr>
         <w:tc>
           <w:tcPr>
-            <w:tcW w:w="1286" w:type="dxa"/>
-            <w:vMerge/>
-          </w:tcPr>
-          <w:p>
-            <w:pPr>
-              <w:jc w:val="center"/>
-            </w:pPr>
-          </w:p>
-        </w:tc>
-        <w:tc>
-          <w:tcPr>
             <w:tcW w:w="615" w:type="dxa"/>
           </w:tcPr>
           <w:p>
             <w:r>
+              <w:lastRenderedPageBreak/>
               <w:t>8</w:t>
             </w:r>
           </w:p>
@@ -691,51 +730,10 @@
             </w:pPr>
             <w:r>
               <w:rPr>
-                <w:rFonts w:hint="eastAsia"/>
-                <w:sz w:val="16"/>
-                <w:szCs w:val="16"/>
-              </w:rPr>
-              <w:t>회원은 과거 대여 기록을 조회할 수 있다. 디폴트는 날짜별로 출력</w:t>
-            </w:r>
-            <w:r>
-              <w:rPr>
-                <w:rFonts w:hint="eastAsia"/>
-                <w:sz w:val="16"/>
-                <w:szCs w:val="16"/>
-              </w:rPr>
-              <w:t>된다.</w:t>
-            </w:r>
-          </w:p>
-          <w:p>
-            <w:pPr>
-              <w:rPr>
-                <w:sz w:val="16"/>
-                <w:szCs w:val="16"/>
-              </w:rPr>
-            </w:pPr>
-            <w:r>
-              <w:rPr>
-                <w:rFonts w:hint="eastAsia"/>
-                <w:sz w:val="16"/>
-                <w:szCs w:val="16"/>
-              </w:rPr>
-              <w:t>원하는 경우 과거 대여 기록을 대여소별로 정렬해서 조회할 수 있다.</w:t>
-            </w:r>
-          </w:p>
-          <w:p>
-            <w:pPr>
-              <w:rPr>
-                <w:sz w:val="16"/>
-                <w:szCs w:val="16"/>
-              </w:rPr>
-            </w:pPr>
-            <w:r>
-              <w:rPr>
-                <w:rFonts w:hint="eastAsia"/>
-                <w:sz w:val="16"/>
-                <w:szCs w:val="16"/>
-              </w:rPr>
-              <w:t>원하는 경우 과거 대여 기록에서 과거 기록 중 특정 항목을 선택해서 삭제할 수 있다.</w:t>
+                <w:sz w:val="16"/>
+                <w:szCs w:val="16"/>
+              </w:rPr>
+              <w:t>관리자는 자전거 정보를 등록할 수 있다. 등록 시 자전거 ID, 자전거 제품명, 유형(일반/전기), 소속 대여소, 상태(사용 가능/수리 중) 등을 입력한다.</w:t>
             </w:r>
           </w:p>
         </w:tc>
@@ -752,11 +750,10 @@
             </w:pPr>
             <w:r>
               <w:rPr>
-                <w:rFonts w:hint="eastAsia"/>
-                <w:sz w:val="16"/>
-                <w:szCs w:val="16"/>
-              </w:rPr>
-              <w:t>과거 대여 기록 조회</w:t>
+                <w:sz w:val="16"/>
+                <w:szCs w:val="16"/>
+              </w:rPr>
+              <w:t>자전거 등록</w:t>
             </w:r>
           </w:p>
         </w:tc>
@@ -767,17 +764,6 @@
         </w:trPr>
         <w:tc>
           <w:tcPr>
-            <w:tcW w:w="1286" w:type="dxa"/>
-            <w:vMerge/>
-          </w:tcPr>
-          <w:p>
-            <w:pPr>
-              <w:jc w:val="center"/>
-            </w:pPr>
-          </w:p>
-        </w:tc>
-        <w:tc>
-          <w:tcPr>
             <w:tcW w:w="615" w:type="dxa"/>
           </w:tcPr>
           <w:p>
@@ -799,74 +785,25 @@
             </w:pPr>
             <w:r>
               <w:rPr>
-                <w:rFonts w:hint="eastAsia"/>
-                <w:sz w:val="16"/>
-                <w:szCs w:val="16"/>
-              </w:rPr>
-              <w:t xml:space="preserve">회원이 현재 대여 중인 자전거를 조회하면 해당 리스트가 출력되고, 각 항목에는 대여소 이름, 대여소 위치, 자전거 </w:t>
-            </w:r>
-            <w:r>
-              <w:rPr>
-                <w:sz w:val="16"/>
-                <w:szCs w:val="16"/>
-              </w:rPr>
-              <w:t>ID</w:t>
-            </w:r>
-            <w:r>
-              <w:rPr>
-                <w:rFonts w:hint="eastAsia"/>
-                <w:sz w:val="16"/>
-                <w:szCs w:val="16"/>
-              </w:rPr>
-              <w:t xml:space="preserve">, 자전거 제품명, 자전거 유형을 보여준다. </w:t>
-            </w:r>
-          </w:p>
-          <w:p>
-            <w:pPr>
-              <w:rPr>
-                <w:sz w:val="16"/>
-                <w:szCs w:val="16"/>
-              </w:rPr>
-            </w:pPr>
-            <w:r>
-              <w:rPr>
-                <w:rFonts w:hint="eastAsia"/>
-                <w:sz w:val="16"/>
-                <w:szCs w:val="16"/>
-              </w:rPr>
-              <w:t>회원은 자전거 대여 정보 조회 화면에서 특정 자전거를 지정된 대여소에 반납할 수 있다.</w:t>
-            </w:r>
-          </w:p>
-          <w:p>
-            <w:pPr>
-              <w:rPr>
-                <w:sz w:val="16"/>
-                <w:szCs w:val="16"/>
-              </w:rPr>
-            </w:pPr>
-            <w:r>
-              <w:rPr>
-                <w:rFonts w:hint="eastAsia"/>
-                <w:sz w:val="16"/>
-                <w:szCs w:val="16"/>
-              </w:rPr>
-              <w:t>반납 시, 사용 시간에 따라 요금이 자동 결제된다</w:t>
-            </w:r>
-          </w:p>
-          <w:p>
-            <w:pPr>
-              <w:rPr>
-                <w:sz w:val="16"/>
-                <w:szCs w:val="16"/>
-              </w:rPr>
-            </w:pPr>
-            <w:r>
-              <w:rPr>
-                <w:rFonts w:hint="eastAsia"/>
-                <w:sz w:val="16"/>
-                <w:szCs w:val="16"/>
-              </w:rPr>
-              <w:t>반납한 자전거에 대기 예약한 회원이 있는 경우, 대기 1순위 회원에게 예약되었다는 이메일을 보낸다.</w:t>
+                <w:sz w:val="16"/>
+                <w:szCs w:val="16"/>
+              </w:rPr>
+              <w:t>관리자는 등록된 자전거 리스트를 조회할 수 있다.</w:t>
+            </w:r>
+          </w:p>
+          <w:p>
+            <w:pPr>
+              <w:rPr>
+                <w:sz w:val="16"/>
+                <w:szCs w:val="16"/>
+              </w:rPr>
+            </w:pPr>
+            <w:r>
+              <w:rPr>
+                <w:sz w:val="16"/>
+                <w:szCs w:val="16"/>
+              </w:rPr>
+              <w:t>등록된 자전거 리스트 조회 화면에서 특정 자전거 항목을 삭제할 수 있다.</w:t>
             </w:r>
           </w:p>
         </w:tc>
@@ -883,19 +820,10 @@
             </w:pPr>
             <w:r>
               <w:rPr>
-                <w:rFonts w:hint="eastAsia"/>
-                <w:sz w:val="16"/>
-                <w:szCs w:val="16"/>
-              </w:rPr>
-              <w:t xml:space="preserve">대여중인 자전거 </w:t>
-            </w:r>
-            <w:r>
-              <w:rPr>
-                <w:rFonts w:hint="eastAsia"/>
-                <w:sz w:val="16"/>
-                <w:szCs w:val="16"/>
-              </w:rPr>
-              <w:t>정보 조회</w:t>
+                <w:sz w:val="16"/>
+                <w:szCs w:val="16"/>
+              </w:rPr>
+              <w:t>자전거 리스트 조회</w:t>
             </w:r>
           </w:p>
         </w:tc>
@@ -906,25 +834,11 @@
         </w:trPr>
         <w:tc>
           <w:tcPr>
-            <w:tcW w:w="1286" w:type="dxa"/>
-            <w:vMerge/>
-          </w:tcPr>
-          <w:p>
-            <w:pPr>
-              <w:jc w:val="center"/>
-            </w:pPr>
-          </w:p>
-        </w:tc>
-        <w:tc>
-          <w:tcPr>
             <w:tcW w:w="615" w:type="dxa"/>
           </w:tcPr>
           <w:p>
             <w:r>
-              <w:t>1</w:t>
-            </w:r>
-            <w:r>
-              <w:t>0</w:t>
+              <w:t>10</w:t>
             </w:r>
           </w:p>
         </w:tc>
@@ -941,42 +855,10 @@
             </w:pPr>
             <w:r>
               <w:rPr>
-                <w:rFonts w:hint="eastAsia"/>
-                <w:sz w:val="16"/>
-                <w:szCs w:val="16"/>
-              </w:rPr>
-              <w:t xml:space="preserve">회원이 자전거 예약대기 정보(대여소 이름, 대여소 위치, 자전거 </w:t>
-            </w:r>
-            <w:r>
-              <w:rPr>
-                <w:sz w:val="16"/>
-                <w:szCs w:val="16"/>
-              </w:rPr>
-              <w:t>ID</w:t>
-            </w:r>
-            <w:r>
-              <w:rPr>
-                <w:rFonts w:hint="eastAsia"/>
-                <w:sz w:val="16"/>
-                <w:szCs w:val="16"/>
-              </w:rPr>
-              <w:t xml:space="preserve">, 자전거 제품명, 자전거 유형)를 조회하면 해당 리스트가 출력된다. </w:t>
-            </w:r>
-          </w:p>
-          <w:p>
-            <w:pPr>
-              <w:rPr>
-                <w:sz w:val="16"/>
-                <w:szCs w:val="16"/>
-              </w:rPr>
-            </w:pPr>
-            <w:r>
-              <w:rPr>
-                <w:rFonts w:hint="eastAsia"/>
-                <w:sz w:val="16"/>
-                <w:szCs w:val="16"/>
-              </w:rPr>
-              <w:t>회원이 조회한 자전거 예약 대기 정보 리스트에서 자신의 예약 대기에 대해 취소할 수 있다.</w:t>
+                <w:sz w:val="16"/>
+                <w:szCs w:val="16"/>
+              </w:rPr>
+              <w:t>선택된 자전거 항목에 대한 상세내용을 볼 수 있다.</w:t>
             </w:r>
           </w:p>
         </w:tc>
@@ -984,22 +866,6 @@
           <w:tcPr>
             <w:tcW w:w="1260" w:type="dxa"/>
           </w:tcPr>
-          <w:p>
-            <w:pPr>
-              <w:rPr>
-                <w:sz w:val="16"/>
-                <w:szCs w:val="16"/>
-              </w:rPr>
-            </w:pPr>
-            <w:r>
-              <w:rPr>
-                <w:rFonts w:hint="eastAsia"/>
-                <w:sz w:val="16"/>
-                <w:szCs w:val="16"/>
-              </w:rPr>
-              <w:t xml:space="preserve">예약 대기중인 자전거 정보 조회 </w:t>
-            </w:r>
-          </w:p>
           <w:p>
             <w:pPr>
               <w:tabs>
@@ -1015,7 +881,7 @@
                 <w:sz w:val="16"/>
                 <w:szCs w:val="16"/>
               </w:rPr>
-              <w:tab/>
+              <w:t>자전거 상세내용 조회</w:t>
             </w:r>
           </w:p>
         </w:tc>
@@ -1026,25 +892,11 @@
         </w:trPr>
         <w:tc>
           <w:tcPr>
-            <w:tcW w:w="1286" w:type="dxa"/>
-            <w:vMerge/>
-          </w:tcPr>
-          <w:p>
-            <w:pPr>
-              <w:jc w:val="center"/>
-            </w:pPr>
-          </w:p>
-        </w:tc>
-        <w:tc>
-          <w:tcPr>
             <w:tcW w:w="615" w:type="dxa"/>
           </w:tcPr>
           <w:p>
             <w:r>
-              <w:t>1</w:t>
-            </w:r>
-            <w:r>
-              <w:t>1</w:t>
+              <w:t>11</w:t>
             </w:r>
           </w:p>
         </w:tc>
@@ -1064,7 +916,7 @@
                 <w:sz w:val="16"/>
                 <w:szCs w:val="16"/>
               </w:rPr>
-              <w:t xml:space="preserve">관리자는 대여소 정보를 등록할 수 있다. 등록 시 대여소 이름, 위치(도시, 주소), 자전거 보관 가능 수량, 운영 시간 등을 입력한다. </w:t>
+              <w:t>회원은 대여소 이름을 입력하여 조건에 맞는 대여소를 검색할 수 있다. 검색 결과로 해당 조건에 맞는 대여소 리스트가 출력된다.</w:t>
             </w:r>
           </w:p>
         </w:tc>
@@ -1084,7 +936,7 @@
                 <w:sz w:val="16"/>
                 <w:szCs w:val="16"/>
               </w:rPr>
-              <w:t>대여소 등록</w:t>
+              <w:t>대여소 검색</w:t>
             </w:r>
           </w:p>
         </w:tc>
@@ -1095,21 +947,18 @@
         </w:trPr>
         <w:tc>
           <w:tcPr>
-            <w:tcW w:w="1286" w:type="dxa"/>
-            <w:vMerge/>
-          </w:tcPr>
-          <w:p>
-            <w:pPr>
-              <w:jc w:val="center"/>
-            </w:pPr>
-          </w:p>
-        </w:tc>
-        <w:tc>
-          <w:tcPr>
             <w:tcW w:w="615" w:type="dxa"/>
           </w:tcPr>
           <w:p>
-            <w:r>
+            <w:pPr>
+              <w:rPr>
+                <w:rFonts w:hint="eastAsia"/>
+              </w:rPr>
+            </w:pPr>
+            <w:r>
+              <w:rPr>
+                <w:rFonts w:hint="eastAsia"/>
+              </w:rPr>
               <w:t>12</w:t>
             </w:r>
           </w:p>
@@ -1127,25 +976,43 @@
             </w:pPr>
             <w:r>
               <w:rPr>
-                <w:sz w:val="16"/>
-                <w:szCs w:val="16"/>
-              </w:rPr>
-              <w:t>관리자는 등록된 대여소 리스트를 조회할 수 있다.</w:t>
-            </w:r>
-          </w:p>
-          <w:p>
-            <w:pPr>
-              <w:rPr>
-                <w:sz w:val="16"/>
-                <w:szCs w:val="16"/>
-              </w:rPr>
-            </w:pPr>
-            <w:r>
-              <w:rPr>
-                <w:sz w:val="16"/>
-                <w:szCs w:val="16"/>
-              </w:rPr>
-              <w:t>대여소 리스트 조회 화면에서 특정 대여소 항목을 선택하여 삭제할 수 있다.</w:t>
+                <w:rFonts w:hint="eastAsia"/>
+                <w:sz w:val="16"/>
+                <w:szCs w:val="16"/>
+              </w:rPr>
+              <w:t xml:space="preserve">회원은 검색된 대여소 리스트 화면에서 특정 대여소를 선택하면 상세정보화면을 볼 수 있다. </w:t>
+            </w:r>
+          </w:p>
+          <w:p>
+            <w:pPr>
+              <w:rPr>
+                <w:sz w:val="16"/>
+                <w:szCs w:val="16"/>
+              </w:rPr>
+            </w:pPr>
+            <w:r>
+              <w:rPr>
+                <w:rFonts w:hint="eastAsia"/>
+                <w:sz w:val="16"/>
+                <w:szCs w:val="16"/>
+              </w:rPr>
+              <w:t>회원은 현재 자전거가 남아있는 경우에 즉시 대여가 가능하다.</w:t>
+            </w:r>
+          </w:p>
+          <w:p>
+            <w:pPr>
+              <w:rPr>
+                <w:sz w:val="16"/>
+                <w:szCs w:val="16"/>
+              </w:rPr>
+            </w:pPr>
+            <w:r>
+              <w:rPr>
+                <w:rFonts w:hint="eastAsia"/>
+                <w:sz w:val="16"/>
+                <w:szCs w:val="16"/>
+              </w:rPr>
+              <w:t>회원은 대여할 수 있는 자전거가 없는 경우에 예약대기를 신청할 수 있다.</w:t>
             </w:r>
           </w:p>
         </w:tc>
@@ -1162,10 +1029,11 @@
             </w:pPr>
             <w:r>
               <w:rPr>
-                <w:sz w:val="16"/>
-                <w:szCs w:val="16"/>
-              </w:rPr>
-              <w:t>대여소 리스트 조회</w:t>
+                <w:rFonts w:hint="eastAsia"/>
+                <w:sz w:val="16"/>
+                <w:szCs w:val="16"/>
+              </w:rPr>
+              <w:t>대여소 상세정보 출력</w:t>
             </w:r>
           </w:p>
         </w:tc>
@@ -1176,17 +1044,6 @@
         </w:trPr>
         <w:tc>
           <w:tcPr>
-            <w:tcW w:w="1286" w:type="dxa"/>
-            <w:vMerge/>
-          </w:tcPr>
-          <w:p>
-            <w:pPr>
-              <w:jc w:val="center"/>
-            </w:pPr>
-          </w:p>
-        </w:tc>
-        <w:tc>
-          <w:tcPr>
             <w:tcW w:w="615" w:type="dxa"/>
           </w:tcPr>
           <w:p>
@@ -1208,17 +1065,74 @@
             </w:pPr>
             <w:r>
               <w:rPr>
-                <w:sz w:val="16"/>
-                <w:szCs w:val="16"/>
-              </w:rPr>
-              <w:t>선택된 대여소 항목에 대한 상</w:t>
-            </w:r>
-            <w:r>
-              <w:rPr>
-                <w:sz w:val="16"/>
-                <w:szCs w:val="16"/>
-              </w:rPr>
-              <w:t>세 내용을 볼 수 있다.</w:t>
+                <w:rFonts w:hint="eastAsia"/>
+                <w:sz w:val="16"/>
+                <w:szCs w:val="16"/>
+              </w:rPr>
+              <w:t xml:space="preserve">회원이 현재 대여 중인 자전거를 조회하면 해당 리스트가 출력되고, 각 항목에는 대여소 이름, 대여소 위치, 자전거 </w:t>
+            </w:r>
+            <w:r>
+              <w:rPr>
+                <w:sz w:val="16"/>
+                <w:szCs w:val="16"/>
+              </w:rPr>
+              <w:t>ID</w:t>
+            </w:r>
+            <w:r>
+              <w:rPr>
+                <w:rFonts w:hint="eastAsia"/>
+                <w:sz w:val="16"/>
+                <w:szCs w:val="16"/>
+              </w:rPr>
+              <w:t xml:space="preserve">, 자전거 제품명, 자전거 유형을 보여준다. </w:t>
+            </w:r>
+          </w:p>
+          <w:p>
+            <w:pPr>
+              <w:rPr>
+                <w:sz w:val="16"/>
+                <w:szCs w:val="16"/>
+              </w:rPr>
+            </w:pPr>
+            <w:r>
+              <w:rPr>
+                <w:rFonts w:hint="eastAsia"/>
+                <w:sz w:val="16"/>
+                <w:szCs w:val="16"/>
+              </w:rPr>
+              <w:t>회원은 자전거 특정 자전거를 지정된 대여소에 반납할 수 있다.</w:t>
+            </w:r>
+          </w:p>
+          <w:p>
+            <w:pPr>
+              <w:rPr>
+                <w:sz w:val="16"/>
+                <w:szCs w:val="16"/>
+              </w:rPr>
+            </w:pPr>
+            <w:r>
+              <w:rPr>
+                <w:rFonts w:hint="eastAsia"/>
+                <w:sz w:val="16"/>
+                <w:szCs w:val="16"/>
+              </w:rPr>
+              <w:t>반납 시, 사용 시간에 따라 요금이 자동 결제된다</w:t>
+            </w:r>
+          </w:p>
+          <w:p>
+            <w:pPr>
+              <w:rPr>
+                <w:sz w:val="16"/>
+                <w:szCs w:val="16"/>
+              </w:rPr>
+            </w:pPr>
+            <w:r>
+              <w:rPr>
+                <w:rFonts w:hint="eastAsia"/>
+                <w:sz w:val="16"/>
+                <w:szCs w:val="16"/>
+              </w:rPr>
+              <w:t>반납된 자전거에 대기 예약한 회원이 있는 경우, 대기 1순위 회원에게 예약되었다는 이메일을 보낸다.</w:t>
             </w:r>
           </w:p>
         </w:tc>
@@ -1235,10 +1149,11 @@
             </w:pPr>
             <w:r>
               <w:rPr>
-                <w:sz w:val="16"/>
-                <w:szCs w:val="16"/>
-              </w:rPr>
-              <w:t>대여소 상세내용 조회</w:t>
+                <w:rFonts w:hint="eastAsia"/>
+                <w:sz w:val="16"/>
+                <w:szCs w:val="16"/>
+              </w:rPr>
+              <w:t>대여중인 자전거 정보 조회</w:t>
             </w:r>
           </w:p>
         </w:tc>
@@ -1249,17 +1164,6 @@
         </w:trPr>
         <w:tc>
           <w:tcPr>
-            <w:tcW w:w="1286" w:type="dxa"/>
-            <w:vMerge/>
-          </w:tcPr>
-          <w:p>
-            <w:pPr>
-              <w:jc w:val="center"/>
-            </w:pPr>
-          </w:p>
-        </w:tc>
-        <w:tc>
-          <w:tcPr>
             <w:tcW w:w="615" w:type="dxa"/>
           </w:tcPr>
           <w:p>
@@ -1281,10 +1185,42 @@
             </w:pPr>
             <w:r>
               <w:rPr>
-                <w:sz w:val="16"/>
-                <w:szCs w:val="16"/>
-              </w:rPr>
-              <w:t>관리자는 자전거 정보를 등록할 수 있다. 등록 시 자전거 ID, 자전거 제품명, 유형(일반/전기), 소속 대여소, 상태(사용 가능/수리 중) 등을 입력한다.</w:t>
+                <w:rFonts w:hint="eastAsia"/>
+                <w:sz w:val="16"/>
+                <w:szCs w:val="16"/>
+              </w:rPr>
+              <w:t xml:space="preserve">회원이 자전거 예약대기 정보(대여소 이름, 대여소 위치, 자전거 </w:t>
+            </w:r>
+            <w:r>
+              <w:rPr>
+                <w:sz w:val="16"/>
+                <w:szCs w:val="16"/>
+              </w:rPr>
+              <w:t>ID</w:t>
+            </w:r>
+            <w:r>
+              <w:rPr>
+                <w:rFonts w:hint="eastAsia"/>
+                <w:sz w:val="16"/>
+                <w:szCs w:val="16"/>
+              </w:rPr>
+              <w:t xml:space="preserve">, 자전거 제품명, 자전거 유형)를 조회하면 해당 리스트가 출력된다. </w:t>
+            </w:r>
+          </w:p>
+          <w:p>
+            <w:pPr>
+              <w:rPr>
+                <w:sz w:val="16"/>
+                <w:szCs w:val="16"/>
+              </w:rPr>
+            </w:pPr>
+            <w:r>
+              <w:rPr>
+                <w:rFonts w:hint="eastAsia"/>
+                <w:sz w:val="16"/>
+                <w:szCs w:val="16"/>
+              </w:rPr>
+              <w:t>회원은 자신의 예약 대기에 대해 취소할 수 있다.</w:t>
             </w:r>
           </w:p>
         </w:tc>
@@ -1301,10 +1237,26 @@
             </w:pPr>
             <w:r>
               <w:rPr>
-                <w:sz w:val="16"/>
-                <w:szCs w:val="16"/>
-              </w:rPr>
-              <w:t>자전거 등록</w:t>
+                <w:rFonts w:hint="eastAsia"/>
+                <w:sz w:val="16"/>
+                <w:szCs w:val="16"/>
+              </w:rPr>
+              <w:t xml:space="preserve">예약 대기중인 자전거 정보 조회 </w:t>
+            </w:r>
+          </w:p>
+          <w:p>
+            <w:pPr>
+              <w:rPr>
+                <w:sz w:val="16"/>
+                <w:szCs w:val="16"/>
+              </w:rPr>
+            </w:pPr>
+            <w:r>
+              <w:rPr>
+                <w:sz w:val="16"/>
+                <w:szCs w:val="16"/>
+              </w:rPr>
+              <w:tab/>
             </w:r>
           </w:p>
         </w:tc>
@@ -1315,22 +1267,22 @@
         </w:trPr>
         <w:tc>
           <w:tcPr>
-            <w:tcW w:w="1286" w:type="dxa"/>
-            <w:vMerge/>
-          </w:tcPr>
-          <w:p>
-            <w:pPr>
-              <w:jc w:val="center"/>
-            </w:pPr>
-          </w:p>
-        </w:tc>
-        <w:tc>
-          <w:tcPr>
             <w:tcW w:w="615" w:type="dxa"/>
           </w:tcPr>
           <w:p>
-            <w:r>
-              <w:t>15</w:t>
+            <w:pPr>
+              <w:rPr>
+                <w:rFonts w:hint="eastAsia"/>
+              </w:rPr>
+            </w:pPr>
+            <w:r>
+              <w:t>1</w:t>
+            </w:r>
+            <w:r>
+              <w:rPr>
+                <w:rFonts w:hint="eastAsia"/>
+              </w:rPr>
+              <w:t>5</w:t>
             </w:r>
           </w:p>
         </w:tc>
@@ -1347,25 +1299,45 @@
             </w:pPr>
             <w:r>
               <w:rPr>
-                <w:sz w:val="16"/>
-                <w:szCs w:val="16"/>
-              </w:rPr>
-              <w:t>관리자는 등록된 자전거 리스트를 조회할 수 있다.</w:t>
-            </w:r>
-          </w:p>
-          <w:p>
-            <w:pPr>
-              <w:rPr>
-                <w:sz w:val="16"/>
-                <w:szCs w:val="16"/>
-              </w:rPr>
-            </w:pPr>
-            <w:r>
-              <w:rPr>
-                <w:sz w:val="16"/>
-                <w:szCs w:val="16"/>
-              </w:rPr>
-              <w:t>등록된 자전거 리스트 조회 화면에서 특정 자전거 항목을 삭제할 수 있다.</w:t>
+                <w:rFonts w:hint="eastAsia"/>
+                <w:sz w:val="16"/>
+                <w:szCs w:val="16"/>
+              </w:rPr>
+              <w:t>요금 조회 화면에서는 대여 시간 및 요금을 볼 수 있다.</w:t>
+            </w:r>
+          </w:p>
+          <w:p>
+            <w:pPr>
+              <w:rPr>
+                <w:sz w:val="16"/>
+                <w:szCs w:val="16"/>
+              </w:rPr>
+            </w:pPr>
+            <w:r>
+              <w:rPr>
+                <w:rFonts w:hint="eastAsia"/>
+                <w:sz w:val="16"/>
+                <w:szCs w:val="16"/>
+              </w:rPr>
+              <w:t xml:space="preserve">원하는 경우 사용자 위치 정보를 기반으로 근처 식당을 </w:t>
+            </w:r>
+            <w:proofErr w:type="gramStart"/>
+            <w:r>
+              <w:rPr>
+                <w:rFonts w:hint="eastAsia"/>
+                <w:sz w:val="16"/>
+                <w:szCs w:val="16"/>
+              </w:rPr>
+              <w:t>추천 받아서</w:t>
+            </w:r>
+            <w:proofErr w:type="gramEnd"/>
+            <w:r>
+              <w:rPr>
+                <w:rFonts w:hint="eastAsia"/>
+                <w:sz w:val="16"/>
+                <w:szCs w:val="16"/>
+              </w:rPr>
+              <w:t xml:space="preserve"> 예약할 수 있는 외부 서비스와 연결된다.</w:t>
             </w:r>
           </w:p>
         </w:tc>
@@ -1382,10 +1354,11 @@
             </w:pPr>
             <w:r>
               <w:rPr>
-                <w:sz w:val="16"/>
-                <w:szCs w:val="16"/>
-              </w:rPr>
-              <w:t>자전거 리스트 조회</w:t>
+                <w:rFonts w:hint="eastAsia"/>
+                <w:sz w:val="16"/>
+                <w:szCs w:val="16"/>
+              </w:rPr>
+              <w:t xml:space="preserve">요금 조회 </w:t>
             </w:r>
           </w:p>
         </w:tc>
@@ -1396,22 +1369,22 @@
         </w:trPr>
         <w:tc>
           <w:tcPr>
-            <w:tcW w:w="1286" w:type="dxa"/>
-            <w:vMerge/>
-          </w:tcPr>
-          <w:p>
-            <w:pPr>
-              <w:jc w:val="center"/>
-            </w:pPr>
-          </w:p>
-        </w:tc>
-        <w:tc>
-          <w:tcPr>
             <w:tcW w:w="615" w:type="dxa"/>
           </w:tcPr>
           <w:p>
-            <w:r>
-              <w:t>16</w:t>
+            <w:pPr>
+              <w:rPr>
+                <w:rFonts w:hint="eastAsia"/>
+              </w:rPr>
+            </w:pPr>
+            <w:r>
+              <w:t>1</w:t>
+            </w:r>
+            <w:r>
+              <w:rPr>
+                <w:rFonts w:hint="eastAsia"/>
+              </w:rPr>
+              <w:t>8</w:t>
             </w:r>
           </w:p>
         </w:tc>
@@ -1428,17 +1401,43 @@
             </w:pPr>
             <w:r>
               <w:rPr>
-                <w:sz w:val="16"/>
-                <w:szCs w:val="16"/>
-              </w:rPr>
-              <w:t xml:space="preserve">선택된 자전거 항목에 대한 </w:t>
-            </w:r>
-            <w:r>
-              <w:rPr>
-                <w:sz w:val="16"/>
-                <w:szCs w:val="16"/>
-              </w:rPr>
-              <w:t>상세내용을 볼 수 있다.</w:t>
+                <w:rFonts w:hint="eastAsia"/>
+                <w:sz w:val="16"/>
+                <w:szCs w:val="16"/>
+              </w:rPr>
+              <w:t>회원은 과거 대여 기록을 조회할 수 있다. 디폴트는 날짜별로 출력된다.</w:t>
+            </w:r>
+          </w:p>
+          <w:p>
+            <w:pPr>
+              <w:rPr>
+                <w:sz w:val="16"/>
+                <w:szCs w:val="16"/>
+              </w:rPr>
+            </w:pPr>
+            <w:r>
+              <w:rPr>
+                <w:rFonts w:hint="eastAsia"/>
+                <w:sz w:val="16"/>
+                <w:szCs w:val="16"/>
+              </w:rPr>
+              <w:t>원하는 경우 과거 대여 기록을 대여소별로 정렬해서 조회할 수 있다.</w:t>
+            </w:r>
+          </w:p>
+          <w:p>
+            <w:pPr>
+              <w:rPr>
+                <w:sz w:val="16"/>
+                <w:szCs w:val="16"/>
+              </w:rPr>
+            </w:pPr>
+            <w:r>
+              <w:rPr>
+                <w:rFonts w:hint="eastAsia"/>
+                <w:sz w:val="16"/>
+                <w:szCs w:val="16"/>
+              </w:rPr>
+              <w:t>원하는 경우 과거 대여 기록에서 과거 기록 중 특정 항목을 선택해서 삭제할 수 있다.</w:t>
             </w:r>
           </w:p>
         </w:tc>
@@ -1455,10 +1454,11 @@
             </w:pPr>
             <w:r>
               <w:rPr>
-                <w:sz w:val="16"/>
-                <w:szCs w:val="16"/>
-              </w:rPr>
-              <w:t>자전거 상세내용 조회</w:t>
+                <w:rFonts w:hint="eastAsia"/>
+                <w:sz w:val="16"/>
+                <w:szCs w:val="16"/>
+              </w:rPr>
+              <w:t>과거 대여 기록 조회</w:t>
             </w:r>
           </w:p>
         </w:tc>
@@ -1469,22 +1469,22 @@
         </w:trPr>
         <w:tc>
           <w:tcPr>
-            <w:tcW w:w="1286" w:type="dxa"/>
-            <w:vMerge/>
-          </w:tcPr>
-          <w:p>
-            <w:pPr>
-              <w:jc w:val="center"/>
-            </w:pPr>
-          </w:p>
-        </w:tc>
-        <w:tc>
-          <w:tcPr>
             <w:tcW w:w="615" w:type="dxa"/>
           </w:tcPr>
           <w:p>
-            <w:r>
-              <w:t>17</w:t>
+            <w:pPr>
+              <w:rPr>
+                <w:rFonts w:hint="eastAsia"/>
+              </w:rPr>
+            </w:pPr>
+            <w:r>
+              <w:t>1</w:t>
+            </w:r>
+            <w:r>
+              <w:rPr>
+                <w:rFonts w:hint="eastAsia"/>
+              </w:rPr>
+              <w:t>9</w:t>
             </w:r>
           </w:p>
         </w:tc>
@@ -1501,10 +1501,11 @@
             </w:pPr>
             <w:r>
               <w:rPr>
-                <w:sz w:val="16"/>
-                <w:szCs w:val="16"/>
-              </w:rPr>
-              <w:t>회원은 대여소 이름을 입력하여 조건에 맞는 대여소를 검색할 수 있다. 검색 결과로 해당 조건에 맞는 대여소 리스트가 출력된다.</w:t>
+                <w:rFonts w:hint="eastAsia"/>
+                <w:sz w:val="16"/>
+                <w:szCs w:val="16"/>
+              </w:rPr>
+              <w:t xml:space="preserve">관리자는 자전거 대여 정보를 반납 시간 기준 최근순, 지역별 기준으로 정렬해서 조회할 수 있다. </w:t>
             </w:r>
           </w:p>
         </w:tc>
@@ -1521,10 +1522,11 @@
             </w:pPr>
             <w:r>
               <w:rPr>
-                <w:sz w:val="16"/>
-                <w:szCs w:val="16"/>
-              </w:rPr>
-              <w:t>대여소 검색</w:t>
+                <w:rFonts w:hint="eastAsia"/>
+                <w:sz w:val="16"/>
+                <w:szCs w:val="16"/>
+              </w:rPr>
+              <w:t>대여 정보 통계</w:t>
             </w:r>
           </w:p>
         </w:tc>
@@ -1535,22 +1537,19 @@
         </w:trPr>
         <w:tc>
           <w:tcPr>
-            <w:tcW w:w="1286" w:type="dxa"/>
-            <w:vMerge/>
-          </w:tcPr>
-          <w:p>
-            <w:pPr>
-              <w:jc w:val="center"/>
-            </w:pPr>
-          </w:p>
-        </w:tc>
-        <w:tc>
-          <w:tcPr>
             <w:tcW w:w="615" w:type="dxa"/>
           </w:tcPr>
           <w:p>
-            <w:r>
-              <w:t>18</w:t>
+            <w:pPr>
+              <w:rPr>
+                <w:rFonts w:hint="eastAsia"/>
+              </w:rPr>
+            </w:pPr>
+            <w:r>
+              <w:rPr>
+                <w:rFonts w:hint="eastAsia"/>
+              </w:rPr>
+              <w:t>20</w:t>
             </w:r>
           </w:p>
         </w:tc>
@@ -1571,7 +1570,7 @@
                 <w:sz w:val="16"/>
                 <w:szCs w:val="16"/>
               </w:rPr>
-              <w:t xml:space="preserve">관리자는 자전거 대여 정보를 반납 시간 기준 최근순, 지역별 기준으로 정렬해서 조회할 수 있다. </w:t>
+              <w:t>관리자는 최근 1주일, 1개월, 1년 단위 중 선택하여 대여 금액과 대여 횟수를 조회할 수 있다.</w:t>
             </w:r>
           </w:p>
         </w:tc>
@@ -1592,156 +1591,8 @@
                 <w:sz w:val="16"/>
                 <w:szCs w:val="16"/>
               </w:rPr>
-              <w:t>대여 정보 통계</w:t>
-            </w:r>
-          </w:p>
-        </w:tc>
-      </w:tr>
-      <w:tr>
-        <w:trPr>
-          <w:trHeight w:val="844"/>
-        </w:trPr>
-        <w:tc>
-          <w:tcPr>
-            <w:tcW w:w="1286" w:type="dxa"/>
-            <w:vMerge/>
-          </w:tcPr>
-          <w:p>
-            <w:pPr>
-              <w:jc w:val="center"/>
-            </w:pPr>
-          </w:p>
-        </w:tc>
-        <w:tc>
-          <w:tcPr>
-            <w:tcW w:w="615" w:type="dxa"/>
-          </w:tcPr>
-          <w:p>
-            <w:pPr>
-              <w:rPr>
-                <w:rFonts w:hint="eastAsia"/>
-              </w:rPr>
-            </w:pPr>
-            <w:r>
-              <w:rPr>
-                <w:rFonts w:hint="eastAsia"/>
-              </w:rPr>
-              <w:t>19</w:t>
-            </w:r>
-          </w:p>
-        </w:tc>
-        <w:tc>
-          <w:tcPr>
-            <w:tcW w:w="5855" w:type="dxa"/>
-          </w:tcPr>
-          <w:p>
-            <w:pPr>
-              <w:rPr>
-                <w:sz w:val="16"/>
-                <w:szCs w:val="16"/>
-              </w:rPr>
-            </w:pPr>
-            <w:r>
-              <w:rPr>
-                <w:rFonts w:hint="eastAsia"/>
-                <w:sz w:val="16"/>
-                <w:szCs w:val="16"/>
-              </w:rPr>
-              <w:t>관리자는</w:t>
-            </w:r>
-            <w:r>
-              <w:rPr>
-                <w:rFonts w:hint="eastAsia"/>
-                <w:sz w:val="16"/>
-                <w:szCs w:val="16"/>
-              </w:rPr>
-              <w:t xml:space="preserve"> 최근 1주일, 1개월, 1년 단위</w:t>
-            </w:r>
-            <w:r>
-              <w:rPr>
-                <w:rFonts w:hint="eastAsia"/>
-                <w:sz w:val="16"/>
-                <w:szCs w:val="16"/>
-              </w:rPr>
-              <w:t xml:space="preserve"> 중 선택하여</w:t>
-            </w:r>
-            <w:r>
-              <w:rPr>
-                <w:rFonts w:hint="eastAsia"/>
-                <w:sz w:val="16"/>
-                <w:szCs w:val="16"/>
-              </w:rPr>
-              <w:t xml:space="preserve"> 대여 금액과 대여 횟수를 조회할 수 있다.</w:t>
-            </w:r>
-          </w:p>
-        </w:tc>
-        <w:tc>
-          <w:tcPr>
-            <w:tcW w:w="1260" w:type="dxa"/>
-          </w:tcPr>
-          <w:p>
-            <w:pPr>
-              <w:rPr>
-                <w:sz w:val="16"/>
-                <w:szCs w:val="16"/>
-              </w:rPr>
-            </w:pPr>
-            <w:r>
-              <w:rPr>
-                <w:rFonts w:hint="eastAsia"/>
-                <w:sz w:val="16"/>
-                <w:szCs w:val="16"/>
-              </w:rPr>
               <w:t>대여 금액 및 대여 횟수 통계 횟수</w:t>
             </w:r>
-          </w:p>
-        </w:tc>
-      </w:tr>
-      <w:tr>
-        <w:trPr>
-          <w:trHeight w:val="844"/>
-        </w:trPr>
-        <w:tc>
-          <w:tcPr>
-            <w:tcW w:w="1286" w:type="dxa"/>
-            <w:vMerge/>
-          </w:tcPr>
-          <w:p>
-            <w:pPr>
-              <w:jc w:val="center"/>
-            </w:pPr>
-          </w:p>
-        </w:tc>
-        <w:tc>
-          <w:tcPr>
-            <w:tcW w:w="615" w:type="dxa"/>
-          </w:tcPr>
-          <w:p/>
-        </w:tc>
-        <w:tc>
-          <w:tcPr>
-            <w:tcW w:w="5855" w:type="dxa"/>
-          </w:tcPr>
-          <w:p>
-            <w:pPr>
-              <w:rPr>
-                <w:sz w:val="16"/>
-                <w:szCs w:val="16"/>
-              </w:rPr>
-            </w:pPr>
-          </w:p>
-        </w:tc>
-        <w:tc>
-          <w:tcPr>
-            <w:tcW w:w="1260" w:type="dxa"/>
-          </w:tcPr>
-          <w:p>
-            <w:pPr>
-              <w:rPr>
-                <w:sz w:val="16"/>
-                <w:szCs w:val="16"/>
-              </w:rPr>
-            </w:pPr>
           </w:p>
         </w:tc>
       </w:tr>

</xml_diff>